<commit_message>
added pascal and jacobi-1D vary blocksize experiments
</commit_message>
<xml_diff>
--- a/quarterly-report-june-2014.docx
+++ b/quarterly-report-june-2014.docx
@@ -57,7 +57,9 @@
           <w:t>April</w:t>
         </w:r>
       </w:ins>
-      <w:del w:id="1" w:author="Aroon  Sharma" w:date="2013-12-26T13:15:00Z">
+      <w:bookmarkStart w:id="1" w:name="_GoBack"/>
+      <w:bookmarkEnd w:id="1"/>
+      <w:del w:id="2" w:author="Aroon  Sharma" w:date="2013-12-26T13:15:00Z">
         <w:r>
           <w:rPr>
             <w:rFonts w:asciiTheme="minorHAnsi" w:hAnsiTheme="minorHAnsi" w:cstheme="minorHAnsi"/>
@@ -75,7 +77,7 @@
         </w:rPr>
         <w:t>-</w:t>
       </w:r>
-      <w:ins w:id="2" w:author="Aroon  Sharma" w:date="2014-06-27T10:06:00Z">
+      <w:ins w:id="3" w:author="Aroon  Sharma" w:date="2014-06-27T10:06:00Z">
         <w:r>
           <w:rPr>
             <w:rFonts w:asciiTheme="minorHAnsi" w:hAnsiTheme="minorHAnsi" w:cstheme="minorHAnsi"/>
@@ -85,7 +87,7 @@
           <w:t>June</w:t>
         </w:r>
       </w:ins>
-      <w:del w:id="3" w:author="Aroon  Sharma" w:date="2013-12-26T13:15:00Z">
+      <w:del w:id="4" w:author="Aroon  Sharma" w:date="2013-12-26T13:15:00Z">
         <w:r>
           <w:rPr>
             <w:rFonts w:asciiTheme="minorHAnsi" w:hAnsiTheme="minorHAnsi" w:cstheme="minorHAnsi"/>
@@ -103,7 +105,7 @@
         </w:rPr>
         <w:t>, 201</w:t>
       </w:r>
-      <w:ins w:id="4" w:author="Aroon  Sharma" w:date="2014-06-27T11:36:00Z">
+      <w:ins w:id="5" w:author="Aroon  Sharma" w:date="2014-06-27T11:36:00Z">
         <w:r>
           <w:rPr>
             <w:rFonts w:asciiTheme="minorHAnsi" w:hAnsiTheme="minorHAnsi" w:cstheme="minorHAnsi"/>
@@ -113,8 +115,6 @@
           <w:t>4</w:t>
         </w:r>
       </w:ins>
-      <w:bookmarkStart w:id="5" w:name="_GoBack"/>
-      <w:bookmarkEnd w:id="5"/>
       <w:del w:id="6" w:author="Aroon  Sharma" w:date="2014-06-27T11:36:00Z">
         <w:r>
           <w:rPr>
@@ -262,17 +262,8 @@
           <w:rFonts w:asciiTheme="minorHAnsi" w:hAnsiTheme="minorHAnsi" w:cstheme="minorHAnsi"/>
           <w:sz w:val="22"/>
         </w:rPr>
-        <w:t xml:space="preserve">Rajeev </w:t>
-      </w:r>
-      <w:proofErr w:type="spellStart"/>
-      <w:r>
-        <w:rPr>
-          <w:rFonts w:asciiTheme="minorHAnsi" w:hAnsiTheme="minorHAnsi" w:cstheme="minorHAnsi"/>
-          <w:sz w:val="22"/>
-        </w:rPr>
-        <w:t>Barua</w:t>
-      </w:r>
-      <w:proofErr w:type="spellEnd"/>
+        <w:t>Rajeev Barua</w:t>
+      </w:r>
       <w:r>
         <w:rPr>
           <w:rFonts w:asciiTheme="minorHAnsi" w:hAnsiTheme="minorHAnsi" w:cstheme="minorHAnsi"/>
@@ -538,23 +529,7 @@
           <w:rFonts w:asciiTheme="minorHAnsi" w:hAnsiTheme="minorHAnsi" w:cstheme="minorHAnsi"/>
           <w:sz w:val="22"/>
         </w:rPr>
-        <w:t xml:space="preserve">and PI </w:t>
-      </w:r>
-      <w:proofErr w:type="spellStart"/>
-      <w:r>
-        <w:rPr>
-          <w:rFonts w:asciiTheme="minorHAnsi" w:hAnsiTheme="minorHAnsi" w:cstheme="minorHAnsi"/>
-          <w:sz w:val="22"/>
-        </w:rPr>
-        <w:t>Barua</w:t>
-      </w:r>
-      <w:proofErr w:type="spellEnd"/>
-      <w:r>
-        <w:rPr>
-          <w:rFonts w:asciiTheme="minorHAnsi" w:hAnsiTheme="minorHAnsi" w:cstheme="minorHAnsi"/>
-          <w:sz w:val="22"/>
-        </w:rPr>
-        <w:t xml:space="preserve">. </w:t>
+        <w:t xml:space="preserve">and PI Barua. </w:t>
       </w:r>
       <w:ins w:id="13" w:author="Aroon  Sharma" w:date="2013-12-26T13:16:00Z">
         <w:r>
@@ -643,23 +618,7 @@
           <w:rFonts w:asciiTheme="minorHAnsi" w:hAnsiTheme="minorHAnsi" w:cstheme="minorHAnsi"/>
           <w:sz w:val="22"/>
         </w:rPr>
-        <w:t xml:space="preserve"> lead in the design and implementation of the compiler optimizations in the Chapel compiler, and is working under the active guidance of PI </w:t>
-      </w:r>
-      <w:proofErr w:type="spellStart"/>
-      <w:r>
-        <w:rPr>
-          <w:rFonts w:asciiTheme="minorHAnsi" w:hAnsiTheme="minorHAnsi" w:cstheme="minorHAnsi"/>
-          <w:sz w:val="22"/>
-        </w:rPr>
-        <w:t>Barua</w:t>
-      </w:r>
-      <w:proofErr w:type="spellEnd"/>
-      <w:r>
-        <w:rPr>
-          <w:rFonts w:asciiTheme="minorHAnsi" w:hAnsiTheme="minorHAnsi" w:cstheme="minorHAnsi"/>
-          <w:sz w:val="22"/>
-        </w:rPr>
-        <w:t>.</w:t>
+        <w:t xml:space="preserve"> lead in the design and implementation of the compiler optimizations in the Chapel compiler, and is working under the active guidance of PI Barua.</w:t>
       </w:r>
       <w:r>
         <w:rPr>
@@ -857,7 +816,6 @@
         </w:rPr>
         <w:t xml:space="preserve"> is automatically decided by the compiler.  The Chapel language specifies parallelism in a declarative style using </w:t>
       </w:r>
-      <w:proofErr w:type="spellStart"/>
       <w:r>
         <w:rPr>
           <w:rFonts w:cstheme="minorHAnsi"/>
@@ -865,7 +823,6 @@
         </w:rPr>
         <w:t>forall</w:t>
       </w:r>
-      <w:proofErr w:type="spellEnd"/>
       <w:r>
         <w:rPr>
           <w:rFonts w:cstheme="minorHAnsi"/>
@@ -1123,21 +1080,7 @@
         <w:rPr>
           <w:rFonts w:cstheme="minorHAnsi"/>
         </w:rPr>
-        <w:t xml:space="preserve">, a method designed by the PI </w:t>
-      </w:r>
-      <w:proofErr w:type="spellStart"/>
-      <w:r>
-        <w:rPr>
-          <w:rFonts w:cstheme="minorHAnsi"/>
-        </w:rPr>
-        <w:t>Barua</w:t>
-      </w:r>
-      <w:proofErr w:type="spellEnd"/>
-      <w:r>
-        <w:rPr>
-          <w:rFonts w:cstheme="minorHAnsi"/>
-        </w:rPr>
-        <w:t xml:space="preserve"> while a graduate student at MIT.  </w:t>
+        <w:t xml:space="preserve">, a method designed by the PI Barua while a graduate student at MIT.  </w:t>
       </w:r>
       <w:r>
         <w:rPr>
@@ -1563,21 +1506,7 @@
         <w:rPr>
           <w:rFonts w:cstheme="minorHAnsi"/>
         </w:rPr>
-        <w:t xml:space="preserve"> (</w:t>
-      </w:r>
-      <w:proofErr w:type="spellStart"/>
-      <w:r>
-        <w:rPr>
-          <w:rFonts w:cstheme="minorHAnsi"/>
-        </w:rPr>
-        <w:t>eg</w:t>
-      </w:r>
-      <w:proofErr w:type="spellEnd"/>
-      <w:r>
-        <w:rPr>
-          <w:rFonts w:cstheme="minorHAnsi"/>
-        </w:rPr>
-        <w:t xml:space="preserve"> [2])</w:t>
+        <w:t xml:space="preserve"> (eg [2])</w:t>
       </w:r>
       <w:r>
         <w:rPr>
@@ -1799,21 +1728,7 @@
           <w:rPr>
             <w:rFonts w:cstheme="minorHAnsi"/>
           </w:rPr>
-          <w:t xml:space="preserve">we have tested our loop optimization using modulo unrolling on 17 benchmarks on the </w:t>
-        </w:r>
-        <w:proofErr w:type="spellStart"/>
-        <w:r>
-          <w:rPr>
-            <w:rFonts w:cstheme="minorHAnsi"/>
-          </w:rPr>
-          <w:t>Golgatha</w:t>
-        </w:r>
-        <w:proofErr w:type="spellEnd"/>
-        <w:r>
-          <w:rPr>
-            <w:rFonts w:cstheme="minorHAnsi"/>
-          </w:rPr>
-          <w:t xml:space="preserve"> cluster at LTS</w:t>
+          <w:t>we have tested our loop optimization using modulo unrolling on 17 benchmarks on the Golgatha cluster at LTS</w:t>
         </w:r>
       </w:ins>
       <w:ins w:id="37" w:author="Aroon  Sharma" w:date="2014-06-27T10:16:00Z">
@@ -1843,7 +1758,6 @@
         <w:autoSpaceDE w:val="0"/>
         <w:autoSpaceDN w:val="0"/>
         <w:adjustRightInd w:val="0"/>
-        <w:spacing w:after="0" w:line="240" w:lineRule="auto"/>
         <w:jc w:val="both"/>
         <w:rPr>
           <w:ins w:id="39" w:author="Aroon  Sharma" w:date="2014-06-27T10:26:00Z"/>
@@ -1919,7 +1833,14 @@
           <w:rPr>
             <w:rFonts w:cstheme="minorHAnsi"/>
           </w:rPr>
-          <w:t xml:space="preserve">dimensional arrays and those with one, two, or three-dimensional loop nests. </w:t>
+          <w:t>dimensional arrays and those with one, two, or three-</w:t>
+        </w:r>
+        <w:r>
+          <w:rPr>
+            <w:rFonts w:cstheme="minorHAnsi"/>
+          </w:rPr>
+          <w:lastRenderedPageBreak/>
+          <w:t xml:space="preserve">dimensional loop nests. </w:t>
         </w:r>
       </w:ins>
       <w:ins w:id="49" w:author="Aroon  Sharma" w:date="2014-06-27T10:26:00Z">
@@ -1936,7 +1857,6 @@
         <w:autoSpaceDE w:val="0"/>
         <w:autoSpaceDN w:val="0"/>
         <w:adjustRightInd w:val="0"/>
-        <w:spacing w:after="0" w:line="240" w:lineRule="auto"/>
         <w:jc w:val="both"/>
         <w:rPr>
           <w:ins w:id="50" w:author="Aroon  Sharma" w:date="2014-06-27T10:29:00Z"/>
@@ -1949,7 +1869,6 @@
         <w:autoSpaceDE w:val="0"/>
         <w:autoSpaceDN w:val="0"/>
         <w:adjustRightInd w:val="0"/>
-        <w:spacing w:after="0" w:line="240" w:lineRule="auto"/>
         <w:jc w:val="both"/>
         <w:rPr>
           <w:ins w:id="51" w:author="Aroon  Sharma" w:date="2014-06-27T10:39:00Z"/>
@@ -2026,7 +1945,6 @@
         <w:autoSpaceDE w:val="0"/>
         <w:autoSpaceDN w:val="0"/>
         <w:adjustRightInd w:val="0"/>
-        <w:spacing w:after="0" w:line="240" w:lineRule="auto"/>
         <w:jc w:val="both"/>
         <w:rPr>
           <w:ins w:id="60" w:author="Aroon  Sharma" w:date="2014-06-27T10:39:00Z"/>
@@ -2039,7 +1957,6 @@
         <w:autoSpaceDE w:val="0"/>
         <w:autoSpaceDN w:val="0"/>
         <w:adjustRightInd w:val="0"/>
-        <w:spacing w:after="0" w:line="240" w:lineRule="auto"/>
         <w:jc w:val="both"/>
         <w:rPr>
           <w:rFonts w:cstheme="minorHAnsi"/>
@@ -3181,7 +3098,14 @@
           <w:rPr>
             <w:rFonts w:cstheme="minorHAnsi"/>
           </w:rPr>
-          <w:t>and both are working to have this work be a part of a future release of the Chapel compi</w:t>
+          <w:t xml:space="preserve">and both are working to have this work be a part of </w:t>
+        </w:r>
+        <w:r>
+          <w:rPr>
+            <w:rFonts w:cstheme="minorHAnsi"/>
+          </w:rPr>
+          <w:lastRenderedPageBreak/>
+          <w:t>a future release of the Chapel compi</w:t>
         </w:r>
       </w:ins>
       <w:ins w:id="163" w:author="Aroon  Sharma" w:date="2013-12-26T15:19:00Z">
@@ -3216,21 +3140,7 @@
         <w:rPr>
           <w:rFonts w:cstheme="minorHAnsi"/>
         </w:rPr>
-        <w:t xml:space="preserve">and PI </w:t>
-      </w:r>
-      <w:proofErr w:type="spellStart"/>
-      <w:r>
-        <w:rPr>
-          <w:rFonts w:cstheme="minorHAnsi"/>
-        </w:rPr>
-        <w:t>Barua</w:t>
-      </w:r>
-      <w:proofErr w:type="spellEnd"/>
-      <w:r>
-        <w:rPr>
-          <w:rFonts w:cstheme="minorHAnsi"/>
-        </w:rPr>
-        <w:t xml:space="preserve"> meet with Mr. Ferguson every two weeks at LTS to discuss overall strategy and provide status updates. </w:t>
+        <w:t xml:space="preserve">and PI Barua meet with Mr. Ferguson every two weeks at LTS to discuss overall strategy and provide status updates. </w:t>
       </w:r>
       <w:ins w:id="165" w:author="Aroon  Sharma" w:date="2013-12-26T14:55:00Z">
         <w:r>
@@ -3272,21 +3182,7 @@
         <w:rPr>
           <w:rFonts w:cstheme="minorHAnsi"/>
         </w:rPr>
-        <w:t xml:space="preserve"> and PI </w:t>
-      </w:r>
-      <w:proofErr w:type="spellStart"/>
-      <w:r>
-        <w:rPr>
-          <w:rFonts w:cstheme="minorHAnsi"/>
-        </w:rPr>
-        <w:t>Barua</w:t>
-      </w:r>
-      <w:proofErr w:type="spellEnd"/>
-      <w:r>
-        <w:rPr>
-          <w:rFonts w:cstheme="minorHAnsi"/>
-        </w:rPr>
-        <w:t xml:space="preserve"> meet </w:t>
+        <w:t xml:space="preserve"> and PI Barua meet </w:t>
       </w:r>
       <w:ins w:id="168" w:author="Aroon  Sharma" w:date="2013-12-26T14:58:00Z">
         <w:r>
@@ -3374,14 +3270,7 @@
           <w:rPr>
             <w:rFonts w:cstheme="minorHAnsi"/>
           </w:rPr>
-          <w:t xml:space="preserve">Additional improvements in communication performance within the Cyclic and Block Cyclic distributions can be achieved through the use of a non-blocking communication scheme that performs </w:t>
-        </w:r>
-        <w:r>
-          <w:rPr>
-            <w:rFonts w:cstheme="minorHAnsi"/>
-          </w:rPr>
-          <w:lastRenderedPageBreak/>
-          <w:t xml:space="preserve">aggregation. Currently, modulo unrolling performs aggregation using a blocking communication scheme. </w:t>
+          <w:t xml:space="preserve">Additional improvements in communication performance within the Cyclic and Block Cyclic distributions can be achieved through the use of a non-blocking communication scheme that performs aggregation. Currently, modulo unrolling performs aggregation using a blocking communication scheme. </w:t>
         </w:r>
       </w:ins>
       <w:ins w:id="175" w:author="Aroon  Sharma" w:date="2014-06-27T11:30:00Z">
@@ -3476,75 +3365,11 @@
         </w:rPr>
         <w:t xml:space="preserve">[1] </w:t>
       </w:r>
-      <w:proofErr w:type="spellStart"/>
-      <w:r>
-        <w:rPr>
-          <w:rFonts w:cstheme="minorHAnsi"/>
-        </w:rPr>
-        <w:t>Barua</w:t>
-      </w:r>
-      <w:proofErr w:type="spellEnd"/>
-      <w:r>
-        <w:rPr>
-          <w:rFonts w:cstheme="minorHAnsi"/>
-        </w:rPr>
-        <w:t xml:space="preserve">, Rajeev, Walter Lee, </w:t>
-      </w:r>
-      <w:proofErr w:type="spellStart"/>
-      <w:r>
-        <w:rPr>
-          <w:rFonts w:cstheme="minorHAnsi"/>
-        </w:rPr>
-        <w:t>Saman</w:t>
-      </w:r>
-      <w:proofErr w:type="spellEnd"/>
-      <w:r>
-        <w:rPr>
-          <w:rFonts w:cstheme="minorHAnsi"/>
-        </w:rPr>
-        <w:t xml:space="preserve"> </w:t>
-      </w:r>
-      <w:proofErr w:type="spellStart"/>
-      <w:r>
-        <w:rPr>
-          <w:rFonts w:cstheme="minorHAnsi"/>
-        </w:rPr>
-        <w:t>Amarasinghe</w:t>
-      </w:r>
-      <w:proofErr w:type="spellEnd"/>
-      <w:r>
-        <w:rPr>
-          <w:rFonts w:cstheme="minorHAnsi"/>
-        </w:rPr>
-        <w:t xml:space="preserve">, and </w:t>
-      </w:r>
-      <w:proofErr w:type="spellStart"/>
-      <w:r>
-        <w:rPr>
-          <w:rFonts w:cstheme="minorHAnsi"/>
-        </w:rPr>
-        <w:t>Anant</w:t>
-      </w:r>
-      <w:proofErr w:type="spellEnd"/>
-      <w:r>
-        <w:rPr>
-          <w:rFonts w:cstheme="minorHAnsi"/>
-        </w:rPr>
-        <w:t xml:space="preserve"> </w:t>
-      </w:r>
-      <w:proofErr w:type="spellStart"/>
-      <w:r>
-        <w:rPr>
-          <w:rFonts w:cstheme="minorHAnsi"/>
-        </w:rPr>
-        <w:t>Agarwal</w:t>
-      </w:r>
-      <w:proofErr w:type="spellEnd"/>
-      <w:r>
-        <w:rPr>
-          <w:rFonts w:cstheme="minorHAnsi"/>
-        </w:rPr>
-        <w:t xml:space="preserve">. </w:t>
+      <w:r>
+        <w:rPr>
+          <w:rFonts w:cstheme="minorHAnsi"/>
+        </w:rPr>
+        <w:t xml:space="preserve">Barua, Rajeev, Walter Lee, Saman Amarasinghe, and Anant Agarwal. </w:t>
       </w:r>
       <w:r>
         <w:rPr>
@@ -3619,89 +3444,11 @@
         </w:rPr>
         <w:t xml:space="preserve">[2] </w:t>
       </w:r>
-      <w:proofErr w:type="spellStart"/>
-      <w:r>
-        <w:rPr>
-          <w:rFonts w:cstheme="minorHAnsi"/>
-        </w:rPr>
-        <w:t>Yelick</w:t>
-      </w:r>
-      <w:proofErr w:type="spellEnd"/>
-      <w:r>
-        <w:rPr>
-          <w:rFonts w:cstheme="minorHAnsi"/>
-        </w:rPr>
-        <w:t xml:space="preserve">, Katherine, Dan </w:t>
-      </w:r>
-      <w:proofErr w:type="spellStart"/>
-      <w:r>
-        <w:rPr>
-          <w:rFonts w:cstheme="minorHAnsi"/>
-        </w:rPr>
-        <w:t>Bonachea</w:t>
-      </w:r>
-      <w:proofErr w:type="spellEnd"/>
-      <w:r>
-        <w:rPr>
-          <w:rFonts w:cstheme="minorHAnsi"/>
-        </w:rPr>
-        <w:t xml:space="preserve">, Wei-Yu Chen, Phillip </w:t>
-      </w:r>
-      <w:proofErr w:type="spellStart"/>
-      <w:r>
-        <w:rPr>
-          <w:rFonts w:cstheme="minorHAnsi"/>
-        </w:rPr>
-        <w:t>Colella</w:t>
-      </w:r>
-      <w:proofErr w:type="spellEnd"/>
-      <w:r>
-        <w:rPr>
-          <w:rFonts w:cstheme="minorHAnsi"/>
-        </w:rPr>
-        <w:t xml:space="preserve">, </w:t>
-      </w:r>
-      <w:proofErr w:type="spellStart"/>
-      <w:r>
-        <w:rPr>
-          <w:rFonts w:cstheme="minorHAnsi"/>
-        </w:rPr>
-        <w:t>Kaushik</w:t>
-      </w:r>
-      <w:proofErr w:type="spellEnd"/>
-      <w:r>
-        <w:rPr>
-          <w:rFonts w:cstheme="minorHAnsi"/>
-        </w:rPr>
-        <w:t xml:space="preserve"> </w:t>
-      </w:r>
-      <w:proofErr w:type="spellStart"/>
-      <w:r>
-        <w:rPr>
-          <w:rFonts w:cstheme="minorHAnsi"/>
-        </w:rPr>
-        <w:t>Datta</w:t>
-      </w:r>
-      <w:proofErr w:type="spellEnd"/>
-      <w:r>
-        <w:rPr>
-          <w:rFonts w:cstheme="minorHAnsi"/>
-        </w:rPr>
-        <w:t xml:space="preserve">, Jason </w:t>
-      </w:r>
-      <w:proofErr w:type="spellStart"/>
-      <w:r>
-        <w:rPr>
-          <w:rFonts w:cstheme="minorHAnsi"/>
-        </w:rPr>
-        <w:t>Duell</w:t>
-      </w:r>
-      <w:proofErr w:type="spellEnd"/>
-      <w:r>
-        <w:rPr>
-          <w:rFonts w:cstheme="minorHAnsi"/>
-        </w:rPr>
-        <w:t xml:space="preserve">, Susan L. Graham et al. </w:t>
+      <w:r>
+        <w:rPr>
+          <w:rFonts w:cstheme="minorHAnsi"/>
+        </w:rPr>
+        <w:t xml:space="preserve">Yelick, Katherine, Dan Bonachea, Wei-Yu Chen, Phillip Colella, Kaushik Datta, Jason Duell, Susan L. Graham et al. </w:t>
       </w:r>
       <w:r>
         <w:rPr>

</xml_diff>